<commit_message>
kusioner bab 4 fix
belum revisi
</commit_message>
<xml_diff>
--- a/printout/BAB II.docx
+++ b/printout/BAB II.docx
@@ -4480,73 +4480,14 @@
         <w:adjustRightInd w:val="0"/>
         <w:spacing w:after="0" w:line="360" w:lineRule="auto"/>
         <w:ind w:left="1843"/>
-        <w:jc w:val="both"/>
-        <w:rPr>
-          <w:rFonts w:ascii="Times New Roman" w:eastAsiaTheme="minorHAnsi" w:hAnsi="Times New Roman" w:cs="Times New Roman"/>
-          <w:b/>
-          <w:i/>
-          <w:color w:val="000000" w:themeColor="text1"/>
-          <w:sz w:val="24"/>
-          <w:szCs w:val="24"/>
-        </w:rPr>
-      </w:pPr>
-      <w:r>
-        <w:rPr>
-          <w:rFonts w:ascii="Times New Roman" w:eastAsiaTheme="minorHAnsi" w:hAnsi="Times New Roman" w:cs="Times New Roman"/>
-          <w:color w:val="000000" w:themeColor="text1"/>
-          <w:sz w:val="24"/>
-          <w:szCs w:val="24"/>
-        </w:rPr>
-        <w:t xml:space="preserve">2. </w:t>
-      </w:r>
-      <w:r>
-        <w:rPr>
-          <w:rFonts w:ascii="Times New Roman" w:eastAsiaTheme="minorHAnsi" w:hAnsi="Times New Roman" w:cs="Times New Roman"/>
-          <w:i/>
-          <w:color w:val="000000" w:themeColor="text1"/>
-          <w:sz w:val="24"/>
-          <w:szCs w:val="24"/>
-        </w:rPr>
-        <w:t xml:space="preserve">Metropolitan Area Network </w:t>
-      </w:r>
-      <w:r>
-        <w:rPr>
-          <w:rFonts w:ascii="Times New Roman" w:eastAsiaTheme="minorHAnsi" w:hAnsi="Times New Roman" w:cs="Times New Roman"/>
-          <w:color w:val="000000" w:themeColor="text1"/>
-          <w:sz w:val="24"/>
-          <w:szCs w:val="24"/>
-        </w:rPr>
-        <w:t>(</w:t>
-      </w:r>
-      <w:r>
-        <w:rPr>
-          <w:rFonts w:ascii="Times New Roman" w:eastAsiaTheme="minorHAnsi" w:hAnsi="Times New Roman" w:cs="Times New Roman"/>
-          <w:i/>
-          <w:color w:val="000000" w:themeColor="text1"/>
-          <w:sz w:val="24"/>
-          <w:szCs w:val="24"/>
-        </w:rPr>
-        <w:t>MAN</w:t>
-      </w:r>
-      <w:r>
-        <w:rPr>
-          <w:rFonts w:ascii="Times New Roman" w:eastAsiaTheme="minorHAnsi" w:hAnsi="Times New Roman" w:cs="Times New Roman"/>
-          <w:color w:val="000000" w:themeColor="text1"/>
-          <w:sz w:val="24"/>
-          <w:szCs w:val="24"/>
-        </w:rPr>
-        <w:t>)</w:t>
-      </w:r>
-      <w:r>
-        <w:rPr>
-          <w:rFonts w:ascii="Times New Roman" w:eastAsiaTheme="minorHAnsi" w:hAnsi="Times New Roman" w:cs="Times New Roman"/>
-          <w:i/>
-          <w:color w:val="000000" w:themeColor="text1"/>
-          <w:sz w:val="24"/>
-          <w:szCs w:val="24"/>
-        </w:rPr>
-        <w:t xml:space="preserve"> </w:t>
-      </w:r>
+        <w:jc w:val="mediumKashida"/>
+        <w:rPr>
+          <w:rFonts w:ascii="Times New Roman" w:eastAsiaTheme="minorHAnsi" w:hAnsi="Times New Roman" w:cs="Times New Roman"/>
+          <w:color w:val="000000" w:themeColor="text1"/>
+          <w:sz w:val="24"/>
+          <w:szCs w:val="24"/>
+        </w:rPr>
+      </w:pPr>
     </w:p>
     <w:p>
       <w:pPr>
@@ -4555,9 +4496,29 @@
         <w:adjustRightInd w:val="0"/>
         <w:spacing w:after="0" w:line="360" w:lineRule="auto"/>
         <w:ind w:left="1843"/>
-        <w:jc w:val="both"/>
-        <w:rPr>
-          <w:rFonts w:ascii="Times New Roman" w:eastAsiaTheme="minorHAnsi" w:hAnsi="Times New Roman" w:cs="Times New Roman"/>
+        <w:jc w:val="mediumKashida"/>
+        <w:rPr>
+          <w:rFonts w:ascii="Times New Roman" w:eastAsiaTheme="minorHAnsi" w:hAnsi="Times New Roman" w:cs="Times New Roman"/>
+          <w:color w:val="000000" w:themeColor="text1"/>
+          <w:sz w:val="24"/>
+          <w:szCs w:val="24"/>
+        </w:rPr>
+      </w:pPr>
+      <w:bookmarkStart w:id="10" w:name="_GoBack"/>
+      <w:bookmarkEnd w:id="10"/>
+    </w:p>
+    <w:p>
+      <w:pPr>
+        <w:autoSpaceDE w:val="0"/>
+        <w:autoSpaceDN w:val="0"/>
+        <w:adjustRightInd w:val="0"/>
+        <w:spacing w:after="0" w:line="360" w:lineRule="auto"/>
+        <w:ind w:left="1843"/>
+        <w:jc w:val="both"/>
+        <w:rPr>
+          <w:rFonts w:ascii="Times New Roman" w:eastAsiaTheme="minorHAnsi" w:hAnsi="Times New Roman" w:cs="Times New Roman"/>
+          <w:b/>
+          <w:i/>
           <w:color w:val="000000" w:themeColor="text1"/>
           <w:sz w:val="24"/>
           <w:szCs w:val="24"/>
@@ -4571,6 +4532,79 @@
           <w:szCs w:val="24"/>
         </w:rPr>
         <w:lastRenderedPageBreak/>
+        <w:t xml:space="preserve">2. </w:t>
+      </w:r>
+      <w:r>
+        <w:rPr>
+          <w:rFonts w:ascii="Times New Roman" w:eastAsiaTheme="minorHAnsi" w:hAnsi="Times New Roman" w:cs="Times New Roman"/>
+          <w:i/>
+          <w:color w:val="000000" w:themeColor="text1"/>
+          <w:sz w:val="24"/>
+          <w:szCs w:val="24"/>
+        </w:rPr>
+        <w:t xml:space="preserve">Metropolitan Area Network </w:t>
+      </w:r>
+      <w:r>
+        <w:rPr>
+          <w:rFonts w:ascii="Times New Roman" w:eastAsiaTheme="minorHAnsi" w:hAnsi="Times New Roman" w:cs="Times New Roman"/>
+          <w:color w:val="000000" w:themeColor="text1"/>
+          <w:sz w:val="24"/>
+          <w:szCs w:val="24"/>
+        </w:rPr>
+        <w:t>(</w:t>
+      </w:r>
+      <w:r>
+        <w:rPr>
+          <w:rFonts w:ascii="Times New Roman" w:eastAsiaTheme="minorHAnsi" w:hAnsi="Times New Roman" w:cs="Times New Roman"/>
+          <w:i/>
+          <w:color w:val="000000" w:themeColor="text1"/>
+          <w:sz w:val="24"/>
+          <w:szCs w:val="24"/>
+        </w:rPr>
+        <w:t>MAN</w:t>
+      </w:r>
+      <w:r>
+        <w:rPr>
+          <w:rFonts w:ascii="Times New Roman" w:eastAsiaTheme="minorHAnsi" w:hAnsi="Times New Roman" w:cs="Times New Roman"/>
+          <w:color w:val="000000" w:themeColor="text1"/>
+          <w:sz w:val="24"/>
+          <w:szCs w:val="24"/>
+        </w:rPr>
+        <w:t>)</w:t>
+      </w:r>
+      <w:r>
+        <w:rPr>
+          <w:rFonts w:ascii="Times New Roman" w:eastAsiaTheme="minorHAnsi" w:hAnsi="Times New Roman" w:cs="Times New Roman"/>
+          <w:i/>
+          <w:color w:val="000000" w:themeColor="text1"/>
+          <w:sz w:val="24"/>
+          <w:szCs w:val="24"/>
+        </w:rPr>
+        <w:t xml:space="preserve"> </w:t>
+      </w:r>
+    </w:p>
+    <w:p>
+      <w:pPr>
+        <w:autoSpaceDE w:val="0"/>
+        <w:autoSpaceDN w:val="0"/>
+        <w:adjustRightInd w:val="0"/>
+        <w:spacing w:after="0" w:line="360" w:lineRule="auto"/>
+        <w:ind w:left="1843"/>
+        <w:jc w:val="both"/>
+        <w:rPr>
+          <w:rFonts w:ascii="Times New Roman" w:eastAsiaTheme="minorHAnsi" w:hAnsi="Times New Roman" w:cs="Times New Roman"/>
+          <w:color w:val="000000" w:themeColor="text1"/>
+          <w:sz w:val="24"/>
+          <w:szCs w:val="24"/>
+        </w:rPr>
+      </w:pPr>
+      <w:r>
+        <w:rPr>
+          <w:rFonts w:ascii="Times New Roman" w:eastAsiaTheme="minorHAnsi" w:hAnsi="Times New Roman" w:cs="Times New Roman"/>
+          <w:color w:val="000000" w:themeColor="text1"/>
+          <w:sz w:val="24"/>
+          <w:szCs w:val="24"/>
+        </w:rPr>
         <w:t xml:space="preserve">Jaringan ini mencakup area yang lebih luas dari jaringan </w:t>
       </w:r>
       <w:r>
@@ -5724,6 +5758,7 @@
           <w:sz w:val="24"/>
           <w:szCs w:val="24"/>
         </w:rPr>
+        <w:lastRenderedPageBreak/>
         <w:t xml:space="preserve">Tidak memerlukan </w:t>
       </w:r>
       <w:r>
@@ -5768,7 +5803,6 @@
           <w:sz w:val="24"/>
           <w:szCs w:val="24"/>
         </w:rPr>
-        <w:lastRenderedPageBreak/>
         <w:t xml:space="preserve">Kekurangan jaringan </w:t>
       </w:r>
       <w:r>
@@ -5961,7 +5995,7 @@
         </w:rPr>
         <w:t xml:space="preserve"> </w:t>
       </w:r>
-      <w:bookmarkStart w:id="10" w:name="_Hlk37493889"/>
+      <w:bookmarkStart w:id="11" w:name="_Hlk37493889"/>
       <w:r>
         <w:rPr>
           <w:rFonts w:eastAsiaTheme="minorHAnsi"/>
@@ -6005,7 +6039,7 @@
         <w:t xml:space="preserve">) </w:t>
       </w:r>
     </w:p>
-    <w:bookmarkEnd w:id="10"/>
+    <w:bookmarkEnd w:id="11"/>
     <w:p>
       <w:pPr>
         <w:autoSpaceDE w:val="0"/>
@@ -6850,7 +6884,7 @@
         </w:rPr>
         <w:tab/>
       </w:r>
-      <w:bookmarkStart w:id="11" w:name="_Hlk37493904"/>
+      <w:bookmarkStart w:id="12" w:name="_Hlk37493904"/>
       <w:r>
         <w:rPr>
           <w:rFonts w:ascii="Times New Roman" w:eastAsiaTheme="minorHAnsi" w:hAnsi="Times New Roman" w:cs="Times New Roman"/>
@@ -6862,7 +6896,7 @@
         </w:rPr>
         <w:t xml:space="preserve">Tang Crimping </w:t>
       </w:r>
-      <w:bookmarkEnd w:id="11"/>
+      <w:bookmarkEnd w:id="12"/>
     </w:p>
     <w:p>
       <w:pPr>
@@ -6978,7 +7012,7 @@
         </w:rPr>
         <w:tab/>
       </w:r>
-      <w:bookmarkStart w:id="12" w:name="_Hlk37493923"/>
+      <w:bookmarkStart w:id="13" w:name="_Hlk37493923"/>
       <w:r>
         <w:rPr>
           <w:rFonts w:ascii="Times New Roman" w:eastAsiaTheme="minorHAnsi" w:hAnsi="Times New Roman" w:cs="Times New Roman"/>
@@ -6991,7 +7025,7 @@
         <w:t xml:space="preserve">LAN (Local Area Network) Tester </w:t>
       </w:r>
     </w:p>
-    <w:bookmarkEnd w:id="12"/>
+    <w:bookmarkEnd w:id="13"/>
     <w:p>
       <w:pPr>
         <w:autoSpaceDE w:val="0"/>
@@ -7129,7 +7163,7 @@
         </w:rPr>
         <w:tab/>
       </w:r>
-      <w:bookmarkStart w:id="13" w:name="_Hlk37493945"/>
+      <w:bookmarkStart w:id="14" w:name="_Hlk37493945"/>
       <w:r>
         <w:rPr>
           <w:rFonts w:ascii="Times New Roman" w:eastAsiaTheme="minorHAnsi" w:hAnsi="Times New Roman" w:cs="Times New Roman"/>
@@ -7141,7 +7175,7 @@
         </w:rPr>
         <w:t>HUB</w:t>
       </w:r>
-      <w:bookmarkEnd w:id="13"/>
+      <w:bookmarkEnd w:id="14"/>
     </w:p>
     <w:p>
       <w:pPr>
@@ -7350,7 +7384,7 @@
         </w:rPr>
         <w:tab/>
       </w:r>
-      <w:bookmarkStart w:id="14" w:name="_Hlk37493961"/>
+      <w:bookmarkStart w:id="15" w:name="_Hlk37493961"/>
       <w:r>
         <w:rPr>
           <w:rFonts w:ascii="Times New Roman" w:eastAsiaTheme="minorHAnsi" w:hAnsi="Times New Roman" w:cs="Times New Roman"/>
@@ -7362,7 +7396,7 @@
         </w:rPr>
         <w:t xml:space="preserve">Kabel UTP Cat6 dan Rj-45 </w:t>
       </w:r>
-      <w:bookmarkEnd w:id="14"/>
+      <w:bookmarkEnd w:id="15"/>
     </w:p>
     <w:p>
       <w:pPr>
@@ -7550,7 +7584,7 @@
         </w:rPr>
         <w:t xml:space="preserve"> </w:t>
       </w:r>
-      <w:bookmarkStart w:id="15" w:name="_Hlk37493974"/>
+      <w:bookmarkStart w:id="16" w:name="_Hlk37493974"/>
       <w:r>
         <w:rPr>
           <w:rFonts w:ascii="Times New Roman" w:eastAsiaTheme="minorHAnsi" w:hAnsi="Times New Roman" w:cs="Times New Roman"/>
@@ -7562,7 +7596,7 @@
         </w:rPr>
         <w:t>Winbox</w:t>
       </w:r>
-      <w:bookmarkEnd w:id="15"/>
+      <w:bookmarkEnd w:id="16"/>
     </w:p>
     <w:p>
       <w:pPr>
@@ -7770,7 +7804,7 @@
         </w:rPr>
         <w:tab/>
       </w:r>
-      <w:bookmarkStart w:id="16" w:name="_Hlk37493987"/>
+      <w:bookmarkStart w:id="17" w:name="_Hlk37493987"/>
       <w:r>
         <w:rPr>
           <w:rFonts w:ascii="Times New Roman" w:eastAsiaTheme="minorHAnsi" w:hAnsi="Times New Roman" w:cs="Times New Roman"/>
@@ -7791,7 +7825,7 @@
         </w:rPr>
         <w:t xml:space="preserve"> </w:t>
       </w:r>
-      <w:bookmarkEnd w:id="16"/>
+      <w:bookmarkEnd w:id="17"/>
     </w:p>
     <w:p>
       <w:pPr>
@@ -8215,7 +8249,7 @@
         </w:rPr>
         <w:tab/>
       </w:r>
-      <w:bookmarkStart w:id="17" w:name="_Hlk37494004"/>
+      <w:bookmarkStart w:id="18" w:name="_Hlk37494004"/>
       <w:r>
         <w:rPr>
           <w:rFonts w:ascii="Times New Roman" w:eastAsiaTheme="minorHAnsi" w:hAnsi="Times New Roman" w:cs="Times New Roman"/>
@@ -8227,7 +8261,7 @@
         </w:rPr>
         <w:t>Alamat IP</w:t>
       </w:r>
-      <w:bookmarkEnd w:id="17"/>
+      <w:bookmarkEnd w:id="18"/>
     </w:p>
     <w:p>
       <w:pPr>
@@ -9043,7 +9077,7 @@
           <w:szCs w:val="24"/>
         </w:rPr>
       </w:pPr>
-      <w:bookmarkStart w:id="18" w:name="_Hlk37494037"/>
+      <w:bookmarkStart w:id="19" w:name="_Hlk37494037"/>
       <w:proofErr w:type="gramStart"/>
       <w:r>
         <w:rPr>
@@ -9091,7 +9125,7 @@
         <w:t xml:space="preserve"> Widya Utama</w:t>
       </w:r>
     </w:p>
-    <w:bookmarkEnd w:id="18"/>
+    <w:bookmarkEnd w:id="19"/>
     <w:p>
       <w:pPr>
         <w:tabs>
@@ -9900,7 +9934,7 @@
         </w:rPr>
         <w:tab/>
       </w:r>
-      <w:bookmarkStart w:id="19" w:name="_Hlk37495031"/>
+      <w:bookmarkStart w:id="20" w:name="_Hlk37495031"/>
       <w:r>
         <w:rPr>
           <w:rFonts w:ascii="Times New Roman" w:eastAsiaTheme="minorHAnsi" w:hAnsi="Times New Roman" w:cs="Times New Roman"/>
@@ -9910,7 +9944,7 @@
         </w:rPr>
         <w:t>Kaitan jurnal acuan dengan penelitian yang dilakukan</w:t>
       </w:r>
-      <w:bookmarkEnd w:id="19"/>
+      <w:bookmarkEnd w:id="20"/>
       <w:r>
         <w:rPr>
           <w:rFonts w:ascii="Times New Roman" w:eastAsiaTheme="minorHAnsi" w:hAnsi="Times New Roman" w:cs="Times New Roman"/>
@@ -10636,8 +10670,6 @@
           <w:szCs w:val="24"/>
         </w:rPr>
       </w:pPr>
-      <w:bookmarkStart w:id="20" w:name="_GoBack"/>
-      <w:bookmarkEnd w:id="20"/>
     </w:p>
     <w:sectPr>
       <w:footerReference w:type="default" r:id="rId25"/>

</xml_diff>